<commit_message>
Files changed up to 2019-07-09
</commit_message>
<xml_diff>
--- a/cht/target/DIKO/DIKO Admin Guide v1.0.docx
+++ b/cht/target/DIKO/DIKO Admin Guide v1.0.docx
@@ -4241,7 +4241,7 @@
       </w:pPr>
       <w:bookmarkStart w:id="8" w:name="_Toc33578"/>
       <w:r>
-        <w:t xml:space="preserve">Add New User </w:t>
+        <w:t xml:space="preserve">新增用戶 </w:t>
       </w:r>
       <w:bookmarkEnd w:id="8"/>
     </w:p>
@@ -5893,7 +5893,7 @@
         </w:drawing>
       </w:r>
       <w:r>
-        <w:t xml:space="preserve"> button to exit the screen. </w:t>
+        <w:t xml:space="preserve"> 鈕離開畫面。 </w:t>
       </w:r>
     </w:p>
     <w:p>
@@ -7126,7 +7126,7 @@
       </w:pPr>
       <w:bookmarkStart w:id="10" w:name="_Toc33580"/>
       <w:r>
-        <w:t xml:space="preserve">Delete User </w:t>
+        <w:t xml:space="preserve">刪除用戶 </w:t>
       </w:r>
       <w:bookmarkEnd w:id="10"/>
     </w:p>
@@ -7426,7 +7426,7 @@
       </w:pPr>
       <w:bookmarkStart w:id="11" w:name="_Toc33581"/>
       <w:r>
-        <w:t xml:space="preserve">Reset Password </w:t>
+        <w:t xml:space="preserve">重置密碼 </w:t>
       </w:r>
       <w:bookmarkEnd w:id="11"/>
     </w:p>
@@ -7436,7 +7436,7 @@
         <w:ind w:left="-5" w:right="104"/>
       </w:pPr>
       <w:r>
-        <w:t xml:space="preserve">To reset password of a specific user, right mouse-click the User to bring up the pop-up menu  </w:t>
+        <w:t xml:space="preserve">要為特定的使用者重置密碼，先點選該使用者的帳號，然後按右鍵，以帶出重置密碼的選單  </w:t>
       </w:r>
     </w:p>
     <w:p>
@@ -7492,17 +7492,17 @@
         <w:ind w:left="-5" w:right="104"/>
       </w:pPr>
       <w:r>
-        <w:t xml:space="preserve">Click </w:t>
+        <w:t xml:space="preserve">按一下</w:t>
       </w:r>
       <w:r>
         <w:rPr>
           <w:b/>
           <w:i/>
         </w:rPr>
-        <w:t xml:space="preserve">Reset Password</w:t>
-      </w:r>
-      <w:r>
-        <w:t xml:space="preserve"> function, an interface will be promoted. </w:t>
+        <w:t xml:space="preserve">重置密碼</w:t>
+      </w:r>
+      <w:r>
+        <w:t xml:space="preserve">的功能，會帶出一個介面。 </w:t>
       </w:r>
     </w:p>
     <w:p>
@@ -7576,7 +7576,7 @@
                                 <w:ind w:left="0" w:firstLine="0"/>
                               </w:pPr>
                               <w:r>
-                                <w:t xml:space="preserve"> button to exit the screen. The </w:t>
+                                <w:t xml:space="preserve"> 鈕離開畫面。The </w:t>
                               </w:r>
                             </w:p>
                           </w:txbxContent>
@@ -7689,7 +7689,7 @@
         </mc:AlternateContent>
       </w:r>
       <w:r>
-        <w:t xml:space="preserve">Click the              button to reset. Click the following table describes the fields in the </w:t>
+        <w:t xml:space="preserve">按一下  鈕重置。Click the following table describes the fields in the </w:t>
       </w:r>
       <w:r>
         <w:rPr>
@@ -7849,7 +7849,7 @@
               <w:ind w:left="1" w:firstLine="0"/>
             </w:pPr>
             <w:r>
-              <w:t xml:space="preserve">Auto generates a password and sends to this user via email. </w:t>
+              <w:t xml:space="preserve">自動生成密碼，並通過電子郵件發送給此用戶。 </w:t>
             </w:r>
           </w:p>
         </w:tc>
@@ -7874,7 +7874,7 @@
               <w:ind w:left="0" w:firstLine="0"/>
             </w:pPr>
             <w:r>
-              <w:t xml:space="preserve">Reset Password </w:t>
+              <w:t xml:space="preserve">重置密碼 </w:t>
             </w:r>
           </w:p>
         </w:tc>
@@ -7894,7 +7894,7 @@
               <w:ind w:left="1" w:firstLine="0"/>
             </w:pPr>
             <w:r>
-              <w:t xml:space="preserve">Customize a password for this user. </w:t>
+              <w:t xml:space="preserve">為此用戶定製一個密碼。 </w:t>
             </w:r>
           </w:p>
         </w:tc>
@@ -7939,7 +7939,7 @@
               <w:ind w:left="3" w:firstLine="0"/>
             </w:pPr>
             <w:r>
-              <w:t xml:space="preserve">重新輸入密碼。 </w:t>
+              <w:t xml:space="preserve">再一次輸入剛才定製的密碼。 </w:t>
             </w:r>
           </w:p>
         </w:tc>
@@ -7993,7 +7993,7 @@
               <w:ind w:left="2" w:firstLine="0"/>
             </w:pPr>
             <w:r>
-              <w:t xml:space="preserve">Specify whether to send email to this user.  </w:t>
+              <w:t xml:space="preserve">在為該用戶定製過密碼後，將密碼透過電郵向用戶發放。  </w:t>
             </w:r>
           </w:p>
         </w:tc>
@@ -8675,7 +8675,7 @@
         </w:drawing>
       </w:r>
       <w:r>
-        <w:t xml:space="preserve"> button to exit the screen. </w:t>
+        <w:t xml:space="preserve"> 鈕離開畫面。 </w:t>
       </w:r>
     </w:p>
     <w:p>
@@ -12788,7 +12788,7 @@
         </w:drawing>
       </w:r>
       <w:r>
-        <w:t xml:space="preserve"> button to exit the screen. If the news is created and the effective date/time is </w:t>
+        <w:t xml:space="preserve"> 鈕離開畫面。If the news is created and the effective date/time is </w:t>
       </w:r>
     </w:p>
     <w:p>
@@ -13541,7 +13541,7 @@
         </w:drawing>
       </w:r>
       <w:r>
-        <w:t xml:space="preserve"> button to exit the screen. If the news is saved and the effective date/time is reached, the news will be re-activated. If the expiry date/time is reached, the news will be taken off from the system. </w:t>
+        <w:t xml:space="preserve"> 鈕離開畫面。If the news is saved and the effective date/time is reached, the news will be re-activated. If the expiry date/time is reached, the news will be taken off from the system. </w:t>
       </w:r>
     </w:p>
     <w:p>
@@ -15320,7 +15320,7 @@
               <w:ind w:left="0" w:firstLine="0"/>
             </w:pPr>
             <w:r>
-              <w:t xml:space="preserve">Dawnloud </w:t>
+              <w:t xml:space="preserve">下載 </w:t>
             </w:r>
           </w:p>
         </w:tc>
@@ -18775,7 +18775,7 @@
               <w:ind w:left="0" w:firstLine="0"/>
             </w:pPr>
             <w:r>
-              <w:t xml:space="preserve">過濾 </w:t>
+              <w:t xml:space="preserve">篩選: </w:t>
             </w:r>
           </w:p>
         </w:tc>

</xml_diff>